<commit_message>
All Labs in semestr
</commit_message>
<xml_diff>
--- a/5 лаба.docx
+++ b/5 лаба.docx
@@ -1561,9 +1561,63 @@
           <w:color w:val="000000"/>
           <w:sz w:val="28"/>
           <w:szCs w:val="28"/>
+          <w:lang w:val="en-US"/>
+        </w:rPr>
+        <w:t xml:space="preserve"> </w:t>
+      </w:r>
+      <w:r>
+        <w:rPr>
+          <w:color w:val="000000"/>
+          <w:sz w:val="28"/>
+          <w:szCs w:val="28"/>
           <w:lang w:val="ru-RU"/>
         </w:rPr>
-        <w:t>·          шифры перестановки (transposition, permutation, P-блоки);</w:t>
+        <w:t>шифры</w:t>
+      </w:r>
+      <w:r>
+        <w:rPr>
+          <w:color w:val="000000"/>
+          <w:sz w:val="28"/>
+          <w:szCs w:val="28"/>
+          <w:lang w:val="en-US"/>
+        </w:rPr>
+        <w:t xml:space="preserve"> </w:t>
+      </w:r>
+      <w:r>
+        <w:rPr>
+          <w:color w:val="000000"/>
+          <w:sz w:val="28"/>
+          <w:szCs w:val="28"/>
+          <w:lang w:val="ru-RU"/>
+        </w:rPr>
+        <w:t>перестановки</w:t>
+      </w:r>
+      <w:r>
+        <w:rPr>
+          <w:color w:val="000000"/>
+          <w:sz w:val="28"/>
+          <w:szCs w:val="28"/>
+          <w:lang w:val="en-US"/>
+        </w:rPr>
+        <w:t xml:space="preserve"> (transposition, permutation, P-</w:t>
+      </w:r>
+      <w:r>
+        <w:rPr>
+          <w:color w:val="000000"/>
+          <w:sz w:val="28"/>
+          <w:szCs w:val="28"/>
+          <w:lang w:val="ru-RU"/>
+        </w:rPr>
+        <w:t>блоки</w:t>
+      </w:r>
+      <w:r>
+        <w:rPr>
+          <w:color w:val="000000"/>
+          <w:sz w:val="28"/>
+          <w:szCs w:val="28"/>
+          <w:lang w:val="en-US"/>
+        </w:rPr>
+        <w:t>);</w:t>
       </w:r>
     </w:p>
     <w:p>
@@ -1585,7 +1639,16 @@
           <w:szCs w:val="28"/>
           <w:lang w:val="ru-RU"/>
         </w:rPr>
-        <w:t>·          шифры замены (подстановки, substitution, S-блоки).</w:t>
+        <w:t xml:space="preserve"> </w:t>
+      </w:r>
+      <w:r>
+        <w:rPr>
+          <w:color w:val="000000"/>
+          <w:sz w:val="28"/>
+          <w:szCs w:val="28"/>
+          <w:lang w:val="ru-RU"/>
+        </w:rPr>
+        <w:t>шифры замены (подстановки, substitution, S-блоки).</w:t>
       </w:r>
     </w:p>
     <w:p>
@@ -1651,7 +1714,7 @@
           <w:szCs w:val="28"/>
           <w:lang w:val="ru-RU"/>
         </w:rPr>
-        <w:t>·  моноалфавитные (код Цезаря);</w:t>
+        <w:t>моноалфавитные (код Цезаря);</w:t>
       </w:r>
     </w:p>
     <w:p>
@@ -1673,7 +1736,7 @@
           <w:szCs w:val="28"/>
           <w:lang w:val="ru-RU"/>
         </w:rPr>
-        <w:t>·  полиалфавитные (шифр Видженера, цилиндр Джефферсона, диск Уэтстоуна, Enigma).</w:t>
+        <w:t>полиалфавитные (шифр Видженера, цилиндр Джефферсона, диск Уэтстоуна, Enigma).</w:t>
       </w:r>
     </w:p>
     <w:p>
@@ -1916,7 +1979,25 @@
           <w:szCs w:val="28"/>
           <w:lang w:val="ru-RU"/>
         </w:rPr>
-        <w:t>· получатель вычисляет открытый и секретный ключи, секретный ключ хранит в тайне, открытый же делает доступным (сообщает отправителю, группе пользователей сети, публикует);</w:t>
+        <w:t xml:space="preserve">· получатель вычисляет открытый и секретный ключи, секретный ключ хранит в тайне, открытый же делает доступным (сообщает отправителю, группе </w:t>
+      </w:r>
+      <w:r>
+        <w:rPr>
+          <w:color w:val="000000"/>
+          <w:sz w:val="28"/>
+          <w:szCs w:val="28"/>
+          <w:lang w:val="en-US"/>
+        </w:rPr>
+        <w:t>e</w:t>
+      </w:r>
+      <w:r>
+        <w:rPr>
+          <w:color w:val="000000"/>
+          <w:sz w:val="28"/>
+          <w:szCs w:val="28"/>
+          <w:lang w:val="ru-RU"/>
+        </w:rPr>
+        <w:t>пользователей сети, публикует);</w:t>
       </w:r>
     </w:p>
     <w:p>
@@ -3805,12 +3886,10 @@
       </w:r>
     </w:p>
     <w:p>
-      <w:pPr>
-        <w:rPr>
-          <w:lang w:val="en-US"/>
-        </w:rPr>
-      </w:pPr>
-      <w:r>
+      <w:r>
+        <w:rPr>
+          <w:noProof/>
+        </w:rPr>
         <w:drawing>
           <wp:inline distT="0" distB="0" distL="0" distR="0" wp14:anchorId="22B16CE9" wp14:editId="4136D910">
             <wp:extent cx="5940425" cy="5814695"/>
@@ -3847,6 +3926,8 @@
           </wp:inline>
         </w:drawing>
       </w:r>
+      <w:bookmarkStart w:id="0" w:name="_GoBack"/>
+      <w:bookmarkEnd w:id="0"/>
     </w:p>
     <w:p>
       <w:pPr>
@@ -4065,8 +4146,6 @@
         </w:rPr>
         <w:t>Задание</w:t>
       </w:r>
-      <w:bookmarkStart w:id="0" w:name="_GoBack"/>
-      <w:bookmarkEnd w:id="0"/>
     </w:p>
     <w:p>
       <w:pPr>

</xml_diff>